<commit_message>
✅Set Up Firebase/ Firestore and The Feed retriving  Messages from The Db
Messages are being wroyte in the input section , sent to the db "posts" and retrieved in the Feed section in desc order ..using useStates, useEffect, Mapping components and db.collection.snapshot possibilities ...
</commit_message>
<xml_diff>
--- a/Linked Clone.docx
+++ b/Linked Clone.docx
@@ -15,6 +15,72 @@
         </w:rPr>
         <w:t>Linked Clone</w:t>
       </w:r>
+    </w:p>
+    <w:p>
+      <w:pPr>
+        <w:jc w:val="center"/>
+        <w:rPr>
+          <w:b/>
+        </w:rPr>
+      </w:pPr>
+    </w:p>
+    <w:p>
+      <w:pPr>
+        <w:shd w:val="clear" w:color="auto" w:fill="FFFFFF"/>
+        <w:spacing w:after="100" w:afterAutospacing="1"/>
+        <w:outlineLvl w:val="0"/>
+        <w:rPr>
+          <w:rFonts w:ascii="Roboto Regular" w:eastAsia="Times New Roman" w:hAnsi="Roboto Regular" w:cs="Times New Roman"/>
+          <w:bCs/>
+          <w:color w:val="212529"/>
+          <w:kern w:val="36"/>
+          <w:sz w:val="20"/>
+          <w:szCs w:val="20"/>
+        </w:rPr>
+      </w:pPr>
+      <w:r>
+        <w:rPr>
+          <w:rFonts w:ascii="Roboto Regular" w:eastAsia="Times New Roman" w:hAnsi="Roboto Regular" w:cs="Times New Roman"/>
+          <w:b/>
+          <w:bCs/>
+          <w:color w:val="212529"/>
+          <w:kern w:val="36"/>
+          <w:sz w:val="20"/>
+          <w:szCs w:val="20"/>
+        </w:rPr>
+        <w:t>The Best Way to Install Node.js with Yarn</w:t>
+      </w:r>
+      <w:r>
+        <w:rPr>
+          <w:rFonts w:ascii="Roboto Regular" w:eastAsia="Times New Roman" w:hAnsi="Roboto Regular" w:cs="Times New Roman"/>
+          <w:b/>
+          <w:bCs/>
+          <w:color w:val="212529"/>
+          <w:kern w:val="36"/>
+          <w:sz w:val="20"/>
+          <w:szCs w:val="20"/>
+        </w:rPr>
+        <w:t xml:space="preserve">: </w:t>
+      </w:r>
+      <w:r>
+        <w:rPr>
+          <w:rFonts w:ascii="Roboto Regular" w:eastAsia="Times New Roman" w:hAnsi="Roboto Regular" w:cs="Times New Roman"/>
+          <w:bCs/>
+          <w:color w:val="212529"/>
+          <w:kern w:val="36"/>
+          <w:sz w:val="20"/>
+          <w:szCs w:val="20"/>
+        </w:rPr>
+        <w:t>https://yoember.com/nodejs/the-best-way-to-install-node-js-with-yarn/</w:t>
+      </w:r>
+    </w:p>
+    <w:p>
+      <w:pPr>
+        <w:jc w:val="center"/>
+        <w:rPr>
+          <w:b/>
+        </w:rPr>
+      </w:pPr>
     </w:p>
     <w:p/>
     <w:p/>
@@ -472,274 +538,276 @@
           <w:rFonts w:eastAsia="Times New Roman" w:cs="Times New Roman"/>
         </w:rPr>
       </w:pPr>
+      <w:r>
+        <w:rPr>
+          <w:rFonts w:eastAsia="Times New Roman" w:cs="Times New Roman"/>
+        </w:rPr>
+        <w:t xml:space="preserve">In Cloud </w:t>
+      </w:r>
+      <w:proofErr w:type="spellStart"/>
+      <w:r>
+        <w:rPr>
+          <w:rFonts w:eastAsia="Times New Roman" w:cs="Times New Roman"/>
+        </w:rPr>
+        <w:t>Firestore</w:t>
+      </w:r>
+      <w:proofErr w:type="spellEnd"/>
+      <w:r>
+        <w:rPr>
+          <w:rFonts w:eastAsia="Times New Roman" w:cs="Times New Roman"/>
+        </w:rPr>
+        <w:t xml:space="preserve">: </w:t>
+      </w:r>
+      <w:proofErr w:type="gramStart"/>
+      <w:r>
+        <w:rPr>
+          <w:rFonts w:eastAsia="Times New Roman" w:cs="Times New Roman"/>
+        </w:rPr>
+        <w:t>this which</w:t>
+      </w:r>
+      <w:proofErr w:type="gramEnd"/>
+      <w:r>
+        <w:rPr>
+          <w:rFonts w:eastAsia="Times New Roman" w:cs="Times New Roman"/>
+        </w:rPr>
+        <w:t xml:space="preserve"> is good in production </w:t>
+      </w:r>
+    </w:p>
+    <w:p>
+      <w:pPr>
+        <w:rPr>
+          <w:rFonts w:eastAsia="Times New Roman" w:cs="Times New Roman"/>
+        </w:rPr>
+      </w:pPr>
+    </w:p>
+    <w:p>
+      <w:proofErr w:type="spellStart"/>
+      <w:proofErr w:type="gramStart"/>
+      <w:r>
+        <w:t>rules</w:t>
+      </w:r>
+      <w:proofErr w:type="gramEnd"/>
+      <w:r>
+        <w:t>_version</w:t>
+      </w:r>
+      <w:proofErr w:type="spellEnd"/>
+      <w:r>
+        <w:t xml:space="preserve"> = '2';</w:t>
+      </w:r>
+    </w:p>
+    <w:p>
+      <w:proofErr w:type="gramStart"/>
+      <w:r>
+        <w:t>service</w:t>
+      </w:r>
+      <w:proofErr w:type="gramEnd"/>
+      <w:r>
+        <w:t xml:space="preserve"> </w:t>
+      </w:r>
+      <w:proofErr w:type="spellStart"/>
+      <w:r>
+        <w:t>cloud.firestore</w:t>
+      </w:r>
+      <w:proofErr w:type="spellEnd"/>
+      <w:r>
+        <w:t xml:space="preserve"> {</w:t>
+      </w:r>
+    </w:p>
+    <w:p>
+      <w:r>
+        <w:t xml:space="preserve">  </w:t>
+      </w:r>
+      <w:proofErr w:type="gramStart"/>
+      <w:r>
+        <w:t>match</w:t>
+      </w:r>
+      <w:proofErr w:type="gramEnd"/>
+      <w:r>
+        <w:t xml:space="preserve"> /databases/{database}/documents {</w:t>
+      </w:r>
+    </w:p>
+    <w:p>
+      <w:r>
+        <w:t xml:space="preserve">    </w:t>
+      </w:r>
+      <w:proofErr w:type="gramStart"/>
+      <w:r>
+        <w:t>match</w:t>
+      </w:r>
+      <w:proofErr w:type="gramEnd"/>
+      <w:r>
+        <w:t xml:space="preserve"> /{document=**} {</w:t>
+      </w:r>
+    </w:p>
+    <w:p>
+      <w:r>
+        <w:t xml:space="preserve">      </w:t>
+      </w:r>
+      <w:proofErr w:type="gramStart"/>
+      <w:r>
+        <w:t>allow</w:t>
+      </w:r>
+      <w:proofErr w:type="gramEnd"/>
+      <w:r>
+        <w:t xml:space="preserve"> read, write: if</w:t>
+      </w:r>
+    </w:p>
+    <w:p>
+      <w:r>
+        <w:t xml:space="preserve">          </w:t>
+      </w:r>
+      <w:proofErr w:type="spellStart"/>
+      <w:proofErr w:type="gramStart"/>
+      <w:r>
+        <w:t>request.time</w:t>
+      </w:r>
+      <w:proofErr w:type="spellEnd"/>
+      <w:proofErr w:type="gramEnd"/>
+      <w:r>
+        <w:t xml:space="preserve"> &lt; </w:t>
+      </w:r>
+      <w:proofErr w:type="spellStart"/>
+      <w:r>
+        <w:t>timestamp.date</w:t>
+      </w:r>
+      <w:proofErr w:type="spellEnd"/>
+      <w:r>
+        <w:t>(2021, 7, 15);</w:t>
+      </w:r>
+    </w:p>
+    <w:p>
+      <w:r>
+        <w:t xml:space="preserve">    }</w:t>
+      </w:r>
+    </w:p>
+    <w:p>
+      <w:r>
+        <w:t xml:space="preserve">  }</w:t>
+      </w:r>
+    </w:p>
+    <w:p>
+      <w:r>
+        <w:t>}</w:t>
+      </w:r>
+    </w:p>
+    <w:p/>
+    <w:p>
+      <w:r>
+        <w:t xml:space="preserve">Got changed </w:t>
+      </w:r>
+      <w:proofErr w:type="gramStart"/>
+      <w:r>
+        <w:t>to :</w:t>
+      </w:r>
+      <w:proofErr w:type="gramEnd"/>
+    </w:p>
+    <w:p/>
+    <w:p>
+      <w:proofErr w:type="spellStart"/>
+      <w:proofErr w:type="gramStart"/>
+      <w:r>
+        <w:t>rules</w:t>
+      </w:r>
+      <w:proofErr w:type="gramEnd"/>
+      <w:r>
+        <w:t>_version</w:t>
+      </w:r>
+      <w:proofErr w:type="spellEnd"/>
+      <w:r>
+        <w:t xml:space="preserve"> = '2';</w:t>
+      </w:r>
+    </w:p>
+    <w:p>
+      <w:proofErr w:type="gramStart"/>
+      <w:r>
+        <w:t>service</w:t>
+      </w:r>
+      <w:proofErr w:type="gramEnd"/>
+      <w:r>
+        <w:t xml:space="preserve"> </w:t>
+      </w:r>
+      <w:proofErr w:type="spellStart"/>
+      <w:r>
+        <w:t>cloud.firestore</w:t>
+      </w:r>
+      <w:proofErr w:type="spellEnd"/>
+      <w:r>
+        <w:t xml:space="preserve"> {</w:t>
+      </w:r>
+    </w:p>
+    <w:p>
+      <w:r>
+        <w:t xml:space="preserve">  </w:t>
+      </w:r>
+      <w:proofErr w:type="gramStart"/>
+      <w:r>
+        <w:t>match</w:t>
+      </w:r>
+      <w:proofErr w:type="gramEnd"/>
+      <w:r>
+        <w:t xml:space="preserve"> /databases/{database}/documents {</w:t>
+      </w:r>
+    </w:p>
+    <w:p>
+      <w:r>
+        <w:t xml:space="preserve">    </w:t>
+      </w:r>
+      <w:proofErr w:type="gramStart"/>
+      <w:r>
+        <w:t>match</w:t>
+      </w:r>
+      <w:proofErr w:type="gramEnd"/>
+      <w:r>
+        <w:t xml:space="preserve"> /{document=**} {</w:t>
+      </w:r>
+    </w:p>
+    <w:p>
+      <w:r>
+        <w:t xml:space="preserve">      </w:t>
+      </w:r>
+      <w:proofErr w:type="gramStart"/>
+      <w:r>
+        <w:t>allow</w:t>
+      </w:r>
+      <w:proofErr w:type="gramEnd"/>
+      <w:r>
+        <w:t xml:space="preserve"> read, write;</w:t>
+      </w:r>
+    </w:p>
+    <w:p>
+      <w:r>
+        <w:t xml:space="preserve">    }</w:t>
+      </w:r>
+    </w:p>
+    <w:p>
+      <w:r>
+        <w:t xml:space="preserve">  }</w:t>
+      </w:r>
+    </w:p>
+    <w:p>
+      <w:r>
+        <w:t>}</w:t>
+      </w:r>
+    </w:p>
+    <w:p/>
+    <w:p>
+      <w:proofErr w:type="gramStart"/>
+      <w:r>
+        <w:t>which</w:t>
+      </w:r>
+      <w:proofErr w:type="gramEnd"/>
+      <w:r>
+        <w:t xml:space="preserve"> makes my data sensitive to outside </w:t>
+      </w:r>
+      <w:proofErr w:type="spellStart"/>
+      <w:r>
+        <w:t>attaccks</w:t>
+      </w:r>
+      <w:proofErr w:type="spellEnd"/>
+    </w:p>
+    <w:p>
       <w:bookmarkStart w:id="0" w:name="_GoBack"/>
       <w:bookmarkEnd w:id="0"/>
-      <w:r>
-        <w:rPr>
-          <w:rFonts w:eastAsia="Times New Roman" w:cs="Times New Roman"/>
-        </w:rPr>
-        <w:t xml:space="preserve">In Cloud </w:t>
-      </w:r>
-      <w:proofErr w:type="spellStart"/>
-      <w:r>
-        <w:rPr>
-          <w:rFonts w:eastAsia="Times New Roman" w:cs="Times New Roman"/>
-        </w:rPr>
-        <w:t>Firestore</w:t>
-      </w:r>
-      <w:proofErr w:type="spellEnd"/>
-      <w:r>
-        <w:rPr>
-          <w:rFonts w:eastAsia="Times New Roman" w:cs="Times New Roman"/>
-        </w:rPr>
-        <w:t xml:space="preserve">: </w:t>
-      </w:r>
-      <w:proofErr w:type="gramStart"/>
-      <w:r>
-        <w:rPr>
-          <w:rFonts w:eastAsia="Times New Roman" w:cs="Times New Roman"/>
-        </w:rPr>
-        <w:t>this which</w:t>
-      </w:r>
-      <w:proofErr w:type="gramEnd"/>
-      <w:r>
-        <w:rPr>
-          <w:rFonts w:eastAsia="Times New Roman" w:cs="Times New Roman"/>
-        </w:rPr>
-        <w:t xml:space="preserve"> is good in production </w:t>
-      </w:r>
-    </w:p>
-    <w:p>
-      <w:pPr>
-        <w:rPr>
-          <w:rFonts w:eastAsia="Times New Roman" w:cs="Times New Roman"/>
-        </w:rPr>
-      </w:pPr>
-    </w:p>
-    <w:p>
-      <w:proofErr w:type="spellStart"/>
-      <w:proofErr w:type="gramStart"/>
-      <w:r>
-        <w:t>rules</w:t>
-      </w:r>
-      <w:proofErr w:type="gramEnd"/>
-      <w:r>
-        <w:t>_version</w:t>
-      </w:r>
-      <w:proofErr w:type="spellEnd"/>
-      <w:r>
-        <w:t xml:space="preserve"> = '2';</w:t>
-      </w:r>
-    </w:p>
-    <w:p>
-      <w:proofErr w:type="gramStart"/>
-      <w:r>
-        <w:t>service</w:t>
-      </w:r>
-      <w:proofErr w:type="gramEnd"/>
-      <w:r>
-        <w:t xml:space="preserve"> </w:t>
-      </w:r>
-      <w:proofErr w:type="spellStart"/>
-      <w:r>
-        <w:t>cloud.firestore</w:t>
-      </w:r>
-      <w:proofErr w:type="spellEnd"/>
-      <w:r>
-        <w:t xml:space="preserve"> {</w:t>
-      </w:r>
-    </w:p>
-    <w:p>
-      <w:r>
-        <w:t xml:space="preserve">  </w:t>
-      </w:r>
-      <w:proofErr w:type="gramStart"/>
-      <w:r>
-        <w:t>match</w:t>
-      </w:r>
-      <w:proofErr w:type="gramEnd"/>
-      <w:r>
-        <w:t xml:space="preserve"> /databases/{database}/documents {</w:t>
-      </w:r>
-    </w:p>
-    <w:p>
-      <w:r>
-        <w:t xml:space="preserve">    </w:t>
-      </w:r>
-      <w:proofErr w:type="gramStart"/>
-      <w:r>
-        <w:t>match</w:t>
-      </w:r>
-      <w:proofErr w:type="gramEnd"/>
-      <w:r>
-        <w:t xml:space="preserve"> /{document=**} {</w:t>
-      </w:r>
-    </w:p>
-    <w:p>
-      <w:r>
-        <w:t xml:space="preserve">      </w:t>
-      </w:r>
-      <w:proofErr w:type="gramStart"/>
-      <w:r>
-        <w:t>allow</w:t>
-      </w:r>
-      <w:proofErr w:type="gramEnd"/>
-      <w:r>
-        <w:t xml:space="preserve"> read, write: if</w:t>
-      </w:r>
-    </w:p>
-    <w:p>
-      <w:r>
-        <w:t xml:space="preserve">          </w:t>
-      </w:r>
-      <w:proofErr w:type="spellStart"/>
-      <w:proofErr w:type="gramStart"/>
-      <w:r>
-        <w:t>request.time</w:t>
-      </w:r>
-      <w:proofErr w:type="spellEnd"/>
-      <w:proofErr w:type="gramEnd"/>
-      <w:r>
-        <w:t xml:space="preserve"> &lt; </w:t>
-      </w:r>
-      <w:proofErr w:type="spellStart"/>
-      <w:r>
-        <w:t>timestamp.date</w:t>
-      </w:r>
-      <w:proofErr w:type="spellEnd"/>
-      <w:r>
-        <w:t>(2021, 7, 15);</w:t>
-      </w:r>
-    </w:p>
-    <w:p>
-      <w:r>
-        <w:t xml:space="preserve">    }</w:t>
-      </w:r>
-    </w:p>
-    <w:p>
-      <w:r>
-        <w:t xml:space="preserve">  }</w:t>
-      </w:r>
-    </w:p>
-    <w:p>
-      <w:r>
-        <w:t>}</w:t>
-      </w:r>
-    </w:p>
-    <w:p/>
-    <w:p>
-      <w:r>
-        <w:t xml:space="preserve">Got changed </w:t>
-      </w:r>
-      <w:proofErr w:type="gramStart"/>
-      <w:r>
-        <w:t>to :</w:t>
-      </w:r>
-      <w:proofErr w:type="gramEnd"/>
-    </w:p>
-    <w:p/>
-    <w:p>
-      <w:proofErr w:type="spellStart"/>
-      <w:proofErr w:type="gramStart"/>
-      <w:r>
-        <w:t>rules</w:t>
-      </w:r>
-      <w:proofErr w:type="gramEnd"/>
-      <w:r>
-        <w:t>_version</w:t>
-      </w:r>
-      <w:proofErr w:type="spellEnd"/>
-      <w:r>
-        <w:t xml:space="preserve"> = '2';</w:t>
-      </w:r>
-    </w:p>
-    <w:p>
-      <w:proofErr w:type="gramStart"/>
-      <w:r>
-        <w:t>service</w:t>
-      </w:r>
-      <w:proofErr w:type="gramEnd"/>
-      <w:r>
-        <w:t xml:space="preserve"> </w:t>
-      </w:r>
-      <w:proofErr w:type="spellStart"/>
-      <w:r>
-        <w:t>cloud.firestore</w:t>
-      </w:r>
-      <w:proofErr w:type="spellEnd"/>
-      <w:r>
-        <w:t xml:space="preserve"> {</w:t>
-      </w:r>
-    </w:p>
-    <w:p>
-      <w:r>
-        <w:t xml:space="preserve">  </w:t>
-      </w:r>
-      <w:proofErr w:type="gramStart"/>
-      <w:r>
-        <w:t>match</w:t>
-      </w:r>
-      <w:proofErr w:type="gramEnd"/>
-      <w:r>
-        <w:t xml:space="preserve"> /databases/{database}/documents {</w:t>
-      </w:r>
-    </w:p>
-    <w:p>
-      <w:r>
-        <w:t xml:space="preserve">    </w:t>
-      </w:r>
-      <w:proofErr w:type="gramStart"/>
-      <w:r>
-        <w:t>match</w:t>
-      </w:r>
-      <w:proofErr w:type="gramEnd"/>
-      <w:r>
-        <w:t xml:space="preserve"> /{document=**} {</w:t>
-      </w:r>
-    </w:p>
-    <w:p>
-      <w:r>
-        <w:t xml:space="preserve">      </w:t>
-      </w:r>
-      <w:proofErr w:type="gramStart"/>
-      <w:r>
-        <w:t>allow</w:t>
-      </w:r>
-      <w:proofErr w:type="gramEnd"/>
-      <w:r>
-        <w:t xml:space="preserve"> read, write;</w:t>
-      </w:r>
-    </w:p>
-    <w:p>
-      <w:r>
-        <w:t xml:space="preserve">    }</w:t>
-      </w:r>
-    </w:p>
-    <w:p>
-      <w:r>
-        <w:t xml:space="preserve">  }</w:t>
-      </w:r>
-    </w:p>
-    <w:p>
-      <w:r>
-        <w:t>}</w:t>
-      </w:r>
-    </w:p>
-    <w:p/>
-    <w:p>
-      <w:proofErr w:type="gramStart"/>
-      <w:r>
-        <w:t>which</w:t>
-      </w:r>
-      <w:proofErr w:type="gramEnd"/>
-      <w:r>
-        <w:t xml:space="preserve"> makes my data sensitive to outside </w:t>
-      </w:r>
-      <w:proofErr w:type="spellStart"/>
-      <w:r>
-        <w:t>attaccks</w:t>
-      </w:r>
-      <w:proofErr w:type="spellEnd"/>
     </w:p>
     <w:sectPr>
       <w:pgSz w:w="11900" w:h="16840"/>
@@ -1027,6 +1095,7 @@
   <w:style w:type="paragraph" w:default="1" w:styleId="Normal">
     <w:name w:val="Normal"/>
     <w:qFormat/>
+    <w:rsid w:val="00704C3E"/>
   </w:style>
   <w:style w:type="character" w:default="1" w:styleId="DefaultParagraphFont">
     <w:name w:val="Default Paragraph Font"/>
@@ -1224,6 +1293,7 @@
   <w:style w:type="paragraph" w:default="1" w:styleId="Normal">
     <w:name w:val="Normal"/>
     <w:qFormat/>
+    <w:rsid w:val="00704C3E"/>
   </w:style>
   <w:style w:type="character" w:default="1" w:styleId="DefaultParagraphFont">
     <w:name w:val="Default Paragraph Font"/>

</xml_diff>